<commit_message>
ADD marco conceptual, metodología seguida y conclusiones
</commit_message>
<xml_diff>
--- a/BDI_TiggersDeAuditoría_G1C2.docx
+++ b/BDI_TiggersDeAuditoría_G1C2.docx
@@ -1,6 +1,6 @@
 
 <file path=word/document.xml><?xml version="1.0" encoding="utf-8"?>
-<w:document xmlns:wpc="http://schemas.microsoft.com/office/word/2010/wordprocessingCanvas" xmlns:cx="http://schemas.microsoft.com/office/drawing/2014/chartex" xmlns:cx1="http://schemas.microsoft.com/office/drawing/2015/9/8/chartex" xmlns:mc="http://schemas.openxmlformats.org/markup-compatibility/2006" xmlns:o="urn:schemas-microsoft-com:office:office" xmlns:r="http://schemas.openxmlformats.org/officeDocument/2006/relationships" xmlns:m="http://schemas.openxmlformats.org/officeDocument/2006/math" xmlns:v="urn:schemas-microsoft-com:vml" xmlns:wp14="http://schemas.microsoft.com/office/word/2010/wordprocessingDrawing" xmlns:wp="http://schemas.openxmlformats.org/drawingml/2006/wordprocessingDrawing" xmlns:w10="urn:schemas-microsoft-com:office:word" xmlns:w="http://schemas.openxmlformats.org/wordprocessingml/2006/main" xmlns:w14="http://schemas.microsoft.com/office/word/2010/wordml" xmlns:w15="http://schemas.microsoft.com/office/word/2012/wordml" xmlns:w16se="http://schemas.microsoft.com/office/word/2015/wordml/symex" xmlns:wpg="http://schemas.microsoft.com/office/word/2010/wordprocessingGroup" xmlns:wpi="http://schemas.microsoft.com/office/word/2010/wordprocessingInk" xmlns:wne="http://schemas.microsoft.com/office/word/2006/wordml" xmlns:wps="http://schemas.microsoft.com/office/word/2010/wordprocessingShape" mc:Ignorable="w14 w15 w16se wp14">
+<w:document xmlns:wpc="http://schemas.microsoft.com/office/word/2010/wordprocessingCanvas" xmlns:cx="http://schemas.microsoft.com/office/drawing/2014/chartex" xmlns:cx1="http://schemas.microsoft.com/office/drawing/2015/9/8/chartex" xmlns:cx2="http://schemas.microsoft.com/office/drawing/2015/10/21/chartex" xmlns:cx3="http://schemas.microsoft.com/office/drawing/2016/5/9/chartex" xmlns:cx4="http://schemas.microsoft.com/office/drawing/2016/5/10/chartex" xmlns:cx5="http://schemas.microsoft.com/office/drawing/2016/5/11/chartex" xmlns:cx6="http://schemas.microsoft.com/office/drawing/2016/5/12/chartex" xmlns:cx7="http://schemas.microsoft.com/office/drawing/2016/5/13/chartex" xmlns:cx8="http://schemas.microsoft.com/office/drawing/2016/5/14/chartex" xmlns:mc="http://schemas.openxmlformats.org/markup-compatibility/2006" xmlns:aink="http://schemas.microsoft.com/office/drawing/2016/ink" xmlns:am3d="http://schemas.microsoft.com/office/drawing/2017/model3d" xmlns:o="urn:schemas-microsoft-com:office:office" xmlns:oel="http://schemas.microsoft.com/office/2019/extlst" xmlns:r="http://schemas.openxmlformats.org/officeDocument/2006/relationships" xmlns:m="http://schemas.openxmlformats.org/officeDocument/2006/math" xmlns:v="urn:schemas-microsoft-com:vml" xmlns:wp14="http://schemas.microsoft.com/office/word/2010/wordprocessingDrawing" xmlns:wp="http://schemas.openxmlformats.org/drawingml/2006/wordprocessingDrawing" xmlns:w10="urn:schemas-microsoft-com:office:word" xmlns:w="http://schemas.openxmlformats.org/wordprocessingml/2006/main" xmlns:w14="http://schemas.microsoft.com/office/word/2010/wordml" xmlns:w15="http://schemas.microsoft.com/office/word/2012/wordml" xmlns:w16cex="http://schemas.microsoft.com/office/word/2018/wordml/cex" xmlns:w16cid="http://schemas.microsoft.com/office/word/2016/wordml/cid" xmlns:w16="http://schemas.microsoft.com/office/word/2018/wordml" xmlns:w16sdtdh="http://schemas.microsoft.com/office/word/2020/wordml/sdtdatahash" xmlns:w16se="http://schemas.microsoft.com/office/word/2015/wordml/symex" xmlns:wpg="http://schemas.microsoft.com/office/word/2010/wordprocessingGroup" xmlns:wpi="http://schemas.microsoft.com/office/word/2010/wordprocessingInk" xmlns:wne="http://schemas.microsoft.com/office/word/2006/wordml" xmlns:wps="http://schemas.microsoft.com/office/word/2010/wordprocessingShape" mc:Ignorable="w14 w15 w16se w16cid w16 w16cex w16sdtdh wp14">
   <w:body>
     <w:p>
       <w:pPr>
@@ -33,7 +33,7 @@
     </w:p>
     <w:p>
       <w:pPr>
-        <w:pStyle w:val="Ttulo"/>
+        <w:pStyle w:val="Title"/>
         <w:jc w:val="center"/>
         <w:rPr>
           <w:rFonts w:ascii="Arial" w:eastAsia="Arial" w:hAnsi="Arial" w:cs="Arial"/>
@@ -55,7 +55,7 @@
     </w:p>
     <w:p>
       <w:pPr>
-        <w:pStyle w:val="Ttulo1"/>
+        <w:pStyle w:val="Heading1"/>
         <w:spacing w:before="2" w:line="240" w:lineRule="auto"/>
         <w:ind w:left="0" w:right="2242"/>
         <w:rPr>
@@ -111,23 +111,7 @@
           <w:rFonts w:ascii="Arial" w:eastAsia="Arial" w:hAnsi="Arial" w:cs="Arial"/>
           <w:b/>
         </w:rPr>
-        <w:t xml:space="preserve">Auditoría y Aplicación de </w:t>
-      </w:r>
-      <w:proofErr w:type="spellStart"/>
-      <w:r>
-        <w:rPr>
-          <w:rFonts w:ascii="Arial" w:eastAsia="Arial" w:hAnsi="Arial" w:cs="Arial"/>
-          <w:b/>
-        </w:rPr>
-        <w:t>Triggers</w:t>
-      </w:r>
-      <w:proofErr w:type="spellEnd"/>
-      <w:r>
-        <w:rPr>
-          <w:rFonts w:ascii="Arial" w:eastAsia="Arial" w:hAnsi="Arial" w:cs="Arial"/>
-          <w:b/>
-        </w:rPr>
-        <w:t xml:space="preserve"> en Sistemas de Base de Datos</w:t>
+        <w:t>Auditoría y Aplicación de Triggers en Sistemas de Base de Datos</w:t>
       </w:r>
     </w:p>
     <w:p>
@@ -141,41 +125,7 @@
         <w:rPr>
           <w:rFonts w:ascii="Arial" w:eastAsia="Arial" w:hAnsi="Arial" w:cs="Arial"/>
         </w:rPr>
-        <w:t xml:space="preserve">El trabajo se centra en la investigación de los </w:t>
-      </w:r>
-      <w:proofErr w:type="spellStart"/>
-      <w:r>
-        <w:rPr>
-          <w:rFonts w:ascii="Arial" w:eastAsia="Arial" w:hAnsi="Arial" w:cs="Arial"/>
-        </w:rPr>
-        <w:t>triggers</w:t>
-      </w:r>
-      <w:proofErr w:type="spellEnd"/>
-      <w:r>
-        <w:rPr>
-          <w:rFonts w:ascii="Arial" w:eastAsia="Arial" w:hAnsi="Arial" w:cs="Arial"/>
-        </w:rPr>
-        <w:t xml:space="preserve"> de auditoría dentro de los sistemas de base de datos. Estos </w:t>
-      </w:r>
-      <w:proofErr w:type="spellStart"/>
-      <w:r>
-        <w:rPr>
-          <w:rFonts w:ascii="Arial" w:eastAsia="Arial" w:hAnsi="Arial" w:cs="Arial"/>
-        </w:rPr>
-        <w:t>triggers</w:t>
-      </w:r>
-      <w:proofErr w:type="spellEnd"/>
-      <w:r>
-        <w:rPr>
-          <w:rFonts w:ascii="Arial" w:eastAsia="Arial" w:hAnsi="Arial" w:cs="Arial"/>
-        </w:rPr>
-        <w:t>, que a menudo se implementan para rastrear y registrar cambios específicos en una base de datos, han ganado prominencia en las prá</w:t>
-      </w:r>
-      <w:r>
-        <w:rPr>
-          <w:rFonts w:ascii="Arial" w:eastAsia="Arial" w:hAnsi="Arial" w:cs="Arial"/>
-        </w:rPr>
-        <w:t>cticas modernas de administración de bases de datos debido a su capacidad para asegurar la integridad de los datos.</w:t>
+        <w:t>El trabajo se centra en la investigación de los triggers de auditoría dentro de los sistemas de base de datos. Estos triggers, que a menudo se implementan para rastrear y registrar cambios específicos en una base de datos, han ganado prominencia en las prácticas modernas de administración de bases de datos debido a su capacidad para asegurar la integridad de los datos.</w:t>
       </w:r>
     </w:p>
     <w:p>
@@ -208,53 +158,7 @@
         <w:rPr>
           <w:rFonts w:ascii="Arial" w:eastAsia="Arial" w:hAnsi="Arial" w:cs="Arial"/>
         </w:rPr>
-        <w:t xml:space="preserve">Las bases de datos actuales están sujetas a constantes cambios y actualizaciones. Esto plantea la necesidad de </w:t>
-      </w:r>
-      <w:r>
-        <w:rPr>
-          <w:rFonts w:ascii="Arial" w:eastAsia="Arial" w:hAnsi="Arial" w:cs="Arial"/>
-        </w:rPr>
-        <w:t xml:space="preserve">tener un mecanismo de seguimiento para rastrear dichos cambios, especialmente cuando se trata de operaciones críticas que pueden impactar la integridad o seguridad de los datos. Aquí es donde entran en juego los </w:t>
-      </w:r>
-      <w:proofErr w:type="spellStart"/>
-      <w:r>
-        <w:rPr>
-          <w:rFonts w:ascii="Arial" w:eastAsia="Arial" w:hAnsi="Arial" w:cs="Arial"/>
-        </w:rPr>
-        <w:t>triggers</w:t>
-      </w:r>
-      <w:proofErr w:type="spellEnd"/>
-      <w:r>
-        <w:rPr>
-          <w:rFonts w:ascii="Arial" w:eastAsia="Arial" w:hAnsi="Arial" w:cs="Arial"/>
-        </w:rPr>
-        <w:t xml:space="preserve"> de auditoría. Sin embargo, la corre</w:t>
-      </w:r>
-      <w:r>
-        <w:rPr>
-          <w:rFonts w:ascii="Arial" w:eastAsia="Arial" w:hAnsi="Arial" w:cs="Arial"/>
-        </w:rPr>
-        <w:t xml:space="preserve">cta implementación y gestión de estos </w:t>
-      </w:r>
-      <w:proofErr w:type="spellStart"/>
-      <w:r>
-        <w:rPr>
-          <w:rFonts w:ascii="Arial" w:eastAsia="Arial" w:hAnsi="Arial" w:cs="Arial"/>
-        </w:rPr>
-        <w:t>triggers</w:t>
-      </w:r>
-      <w:proofErr w:type="spellEnd"/>
-      <w:r>
-        <w:rPr>
-          <w:rFonts w:ascii="Arial" w:eastAsia="Arial" w:hAnsi="Arial" w:cs="Arial"/>
-        </w:rPr>
-        <w:t xml:space="preserve"> es complejo llevar a cabo. Hay cuestiones muy importantes que se deben tener en cuenta ¿Cómo se pueden implementar eficazmente base de datos? ¿Qué desafíos se presentan en su implementación y cómo pueden super</w:t>
-      </w:r>
-      <w:r>
-        <w:rPr>
-          <w:rFonts w:ascii="Arial" w:eastAsia="Arial" w:hAnsi="Arial" w:cs="Arial"/>
-        </w:rPr>
-        <w:t>arse?</w:t>
+        <w:t>Las bases de datos actuales están sujetas a constantes cambios y actualizaciones. Esto plantea la necesidad de tener un mecanismo de seguimiento para rastrear dichos cambios, especialmente cuando se trata de operaciones críticas que pueden impactar la integridad o seguridad de los datos. Aquí es donde entran en juego los triggers de auditoría. Sin embargo, la correcta implementación y gestión de estos triggers es complejo llevar a cabo. Hay cuestiones muy importantes que se deben tener en cuenta ¿Cómo se pueden implementar eficazmente base de datos? ¿Qué desafíos se presentan en su implementación y cómo pueden superarse?</w:t>
       </w:r>
     </w:p>
     <w:p>
@@ -287,21 +191,7 @@
         <w:rPr>
           <w:rFonts w:ascii="Arial" w:eastAsia="Arial" w:hAnsi="Arial" w:cs="Arial"/>
         </w:rPr>
-        <w:t xml:space="preserve">Analizar la importancia y aplicabilidad de los </w:t>
-      </w:r>
-      <w:proofErr w:type="spellStart"/>
-      <w:r>
-        <w:rPr>
-          <w:rFonts w:ascii="Arial" w:eastAsia="Arial" w:hAnsi="Arial" w:cs="Arial"/>
-        </w:rPr>
-        <w:t>triggers</w:t>
-      </w:r>
-      <w:proofErr w:type="spellEnd"/>
-      <w:r>
-        <w:rPr>
-          <w:rFonts w:ascii="Arial" w:eastAsia="Arial" w:hAnsi="Arial" w:cs="Arial"/>
-        </w:rPr>
-        <w:t xml:space="preserve"> de auditoría en sistemas de bases de datos, identificando los desafíos comunes en su implementación y proponiendo soluciones para una implementación eficaz.</w:t>
+        <w:t>Analizar la importancia y aplicabilidad de los triggers de auditoría en sistemas de bases de datos, identificando los desafíos comunes en su implementación y proponiendo soluciones para una implementación eficaz.</w:t>
       </w:r>
     </w:p>
     <w:p>
@@ -320,14 +210,7 @@
           <w:rFonts w:ascii="Arial" w:eastAsia="Arial" w:hAnsi="Arial" w:cs="Arial"/>
           <w:b/>
         </w:rPr>
-        <w:t xml:space="preserve"> Objetivos Especí</w:t>
-      </w:r>
-      <w:r>
-        <w:rPr>
-          <w:rFonts w:ascii="Arial" w:eastAsia="Arial" w:hAnsi="Arial" w:cs="Arial"/>
-          <w:b/>
-        </w:rPr>
-        <w:t xml:space="preserve">ficos: </w:t>
+        <w:t xml:space="preserve"> Objetivos Específicos: </w:t>
       </w:r>
     </w:p>
     <w:p>
@@ -351,21 +234,7 @@
         <w:rPr>
           <w:rFonts w:ascii="Arial" w:eastAsia="Arial" w:hAnsi="Arial" w:cs="Arial"/>
         </w:rPr>
-        <w:t xml:space="preserve"> qué son los </w:t>
-      </w:r>
-      <w:proofErr w:type="spellStart"/>
-      <w:r>
-        <w:rPr>
-          <w:rFonts w:ascii="Arial" w:eastAsia="Arial" w:hAnsi="Arial" w:cs="Arial"/>
-        </w:rPr>
-        <w:t>triggers</w:t>
-      </w:r>
-      <w:proofErr w:type="spellEnd"/>
-      <w:r>
-        <w:rPr>
-          <w:rFonts w:ascii="Arial" w:eastAsia="Arial" w:hAnsi="Arial" w:cs="Arial"/>
-        </w:rPr>
-        <w:t xml:space="preserve"> de auditoría y entender su relevancia en las prácticas modernas de administración de bases de datos.</w:t>
+        <w:t xml:space="preserve"> qué son los triggers de auditoría y entender su relevancia en las prácticas modernas de administración de bases de datos.</w:t>
       </w:r>
     </w:p>
     <w:p>
@@ -389,27 +258,7 @@
         <w:rPr>
           <w:rFonts w:ascii="Arial" w:eastAsia="Arial" w:hAnsi="Arial" w:cs="Arial"/>
         </w:rPr>
-        <w:t xml:space="preserve"> </w:t>
-      </w:r>
-      <w:r>
-        <w:rPr>
-          <w:rFonts w:ascii="Arial" w:eastAsia="Arial" w:hAnsi="Arial" w:cs="Arial"/>
-        </w:rPr>
-        <w:t xml:space="preserve">las mejores prácticas y técnicas para la implementación efectiva de </w:t>
-      </w:r>
-      <w:proofErr w:type="spellStart"/>
-      <w:r>
-        <w:rPr>
-          <w:rFonts w:ascii="Arial" w:eastAsia="Arial" w:hAnsi="Arial" w:cs="Arial"/>
-        </w:rPr>
-        <w:t>triggers</w:t>
-      </w:r>
-      <w:proofErr w:type="spellEnd"/>
-      <w:r>
-        <w:rPr>
-          <w:rFonts w:ascii="Arial" w:eastAsia="Arial" w:hAnsi="Arial" w:cs="Arial"/>
-        </w:rPr>
-        <w:t xml:space="preserve"> de auditoría en diferentes sistemas de base de datos.</w:t>
+        <w:t xml:space="preserve"> las mejores prácticas y técnicas para la implementación efectiva de triggers de auditoría en diferentes sistemas de base de datos.</w:t>
       </w:r>
     </w:p>
     <w:p>
@@ -440,27 +289,7 @@
         <w:rPr>
           <w:rFonts w:ascii="Arial" w:eastAsia="Arial" w:hAnsi="Arial" w:cs="Arial"/>
         </w:rPr>
-        <w:t xml:space="preserve">casos de estudio donde la implementación de </w:t>
-      </w:r>
-      <w:proofErr w:type="spellStart"/>
-      <w:r>
-        <w:rPr>
-          <w:rFonts w:ascii="Arial" w:eastAsia="Arial" w:hAnsi="Arial" w:cs="Arial"/>
-        </w:rPr>
-        <w:t>triggers</w:t>
-      </w:r>
-      <w:proofErr w:type="spellEnd"/>
-      <w:r>
-        <w:rPr>
-          <w:rFonts w:ascii="Arial" w:eastAsia="Arial" w:hAnsi="Arial" w:cs="Arial"/>
-        </w:rPr>
-        <w:t xml:space="preserve"> de auditoría ha sido crítica para garantizar la integridad y se</w:t>
-      </w:r>
-      <w:r>
-        <w:rPr>
-          <w:rFonts w:ascii="Arial" w:eastAsia="Arial" w:hAnsi="Arial" w:cs="Arial"/>
-        </w:rPr>
-        <w:t>guridad de la información.</w:t>
+        <w:t>casos de estudio donde la implementación de triggers de auditoría ha sido crítica para garantizar la integridad y seguridad de la información.</w:t>
       </w:r>
     </w:p>
     <w:p>
@@ -524,6 +353,12 @@
           <w:rFonts w:ascii="Arial" w:eastAsia="Arial" w:hAnsi="Arial" w:cs="Arial"/>
         </w:rPr>
       </w:pPr>
+      <w:r>
+        <w:rPr>
+          <w:rFonts w:ascii="Arial" w:eastAsia="Arial" w:hAnsi="Arial" w:cs="Arial"/>
+        </w:rPr>
+        <w:t>fed</w:t>
+      </w:r>
     </w:p>
     <w:p>
       <w:pPr>
@@ -798,21 +633,13 @@
             <w:color w:val="1155CC"/>
             <w:u w:val="single"/>
           </w:rPr>
-          <w:t>https://es.stackoverflow.com/questions/567905/cre</w:t>
-        </w:r>
-        <w:r>
-          <w:rPr>
-            <w:rFonts w:ascii="Arial" w:eastAsia="Arial" w:hAnsi="Arial" w:cs="Arial"/>
-            <w:color w:val="1155CC"/>
-            <w:u w:val="single"/>
-          </w:rPr>
-          <w:t>ar-un-trigger-que-almacene-en-una-tabla-de-auditor%C3%ADa-el-registro-de-todos-los</w:t>
+          <w:t>https://es.stackoverflow.com/questions/567905/crear-un-trigger-que-almacene-en-una-tabla-de-auditor%C3%ADa-el-registro-de-todos-los</w:t>
         </w:r>
       </w:hyperlink>
     </w:p>
     <w:p>
       <w:pPr>
-        <w:pStyle w:val="Ttulo1"/>
+        <w:pStyle w:val="Heading1"/>
         <w:spacing w:before="2" w:line="240" w:lineRule="auto"/>
         <w:ind w:left="0" w:right="2242"/>
         <w:rPr>
@@ -820,8 +647,6 @@
           <w:u w:val="single"/>
         </w:rPr>
       </w:pPr>
-      <w:bookmarkStart w:id="1" w:name="_GoBack"/>
-      <w:bookmarkEnd w:id="1"/>
     </w:p>
     <w:p>
       <w:pPr>
@@ -857,7 +682,7 @@
     </w:p>
     <w:p>
       <w:pPr>
-        <w:pStyle w:val="Ttulo1"/>
+        <w:pStyle w:val="Heading1"/>
         <w:spacing w:before="2" w:line="240" w:lineRule="auto"/>
         <w:ind w:firstLine="102"/>
         <w:rPr>
@@ -919,19 +744,12 @@
           <w:rFonts w:ascii="Arial" w:eastAsia="Arial" w:hAnsi="Arial" w:cs="Arial"/>
           <w:color w:val="000000"/>
         </w:rPr>
-        <w:t xml:space="preserve">A fin de dar una idea de la metodología </w:t>
-      </w:r>
-      <w:r>
-        <w:rPr>
-          <w:rFonts w:ascii="Arial" w:eastAsia="Arial" w:hAnsi="Arial" w:cs="Arial"/>
-          <w:color w:val="000000"/>
-        </w:rPr>
-        <w:t>seguida, se deben observar los siguientes puntos:</w:t>
-      </w:r>
-    </w:p>
-    <w:p>
-      <w:pPr>
-        <w:pStyle w:val="Ttulo2"/>
+        <w:t>A fin de dar una idea de la metodología seguida, se deben observar los siguientes puntos:</w:t>
+      </w:r>
+    </w:p>
+    <w:p>
+      <w:pPr>
+        <w:pStyle w:val="Heading2"/>
         <w:numPr>
           <w:ilvl w:val="0"/>
           <w:numId w:val="7"/>
@@ -979,7 +797,7 @@
     </w:p>
     <w:p>
       <w:pPr>
-        <w:pStyle w:val="Ttulo2"/>
+        <w:pStyle w:val="Heading2"/>
         <w:numPr>
           <w:ilvl w:val="0"/>
           <w:numId w:val="7"/>
@@ -997,13 +815,7 @@
         <w:rPr>
           <w:rFonts w:ascii="Arial" w:eastAsia="Arial" w:hAnsi="Arial" w:cs="Arial"/>
         </w:rPr>
-        <w:t>Herramientas (Instrumentos y procedimiento</w:t>
-      </w:r>
-      <w:r>
-        <w:rPr>
-          <w:rFonts w:ascii="Arial" w:eastAsia="Arial" w:hAnsi="Arial" w:cs="Arial"/>
-        </w:rPr>
-        <w:t>s)</w:t>
+        <w:t>Herramientas (Instrumentos y procedimientos)</w:t>
       </w:r>
     </w:p>
     <w:p>
@@ -1033,7 +845,7 @@
     </w:p>
     <w:p>
       <w:pPr>
-        <w:pStyle w:val="Ttulo1"/>
+        <w:pStyle w:val="Heading1"/>
         <w:ind w:firstLine="102"/>
         <w:rPr>
           <w:rFonts w:ascii="Arial" w:eastAsia="Arial" w:hAnsi="Arial" w:cs="Arial"/>
@@ -1043,13 +855,7 @@
         <w:rPr>
           <w:rFonts w:ascii="Arial" w:eastAsia="Arial" w:hAnsi="Arial" w:cs="Arial"/>
         </w:rPr>
-        <w:t>CAP</w:t>
-      </w:r>
-      <w:r>
-        <w:rPr>
-          <w:rFonts w:ascii="Arial" w:eastAsia="Arial" w:hAnsi="Arial" w:cs="Arial"/>
-        </w:rPr>
-        <w:t>ÍTULO IV: DESARROLLO DEL TEMA / PRESENTACIÓN DE RESULTADOS</w:t>
+        <w:t>CAPÍTULO IV: DESARROLLO DEL TEMA / PRESENTACIÓN DE RESULTADOS</w:t>
       </w:r>
     </w:p>
     <w:p>
@@ -1074,14 +880,7 @@
           <w:rFonts w:ascii="Arial" w:eastAsia="Arial" w:hAnsi="Arial" w:cs="Arial"/>
           <w:color w:val="000000"/>
         </w:rPr>
-        <w:t>Este es el Capítulo donde el estudiante presenta todos los hallazgos del estudio. Está compuesto de palabras, números, tablas, gráficos y figuras que demuestra el desarrollo del tema. Debe ser la p</w:t>
-      </w:r>
-      <w:r>
-        <w:rPr>
-          <w:rFonts w:ascii="Arial" w:eastAsia="Arial" w:hAnsi="Arial" w:cs="Arial"/>
-          <w:color w:val="000000"/>
-        </w:rPr>
-        <w:t>arte más voluminosa del Trabajo Práctico.</w:t>
+        <w:t>Este es el Capítulo donde el estudiante presenta todos los hallazgos del estudio. Está compuesto de palabras, números, tablas, gráficos y figuras que demuestra el desarrollo del tema. Debe ser la parte más voluminosa del Trabajo Práctico.</w:t>
       </w:r>
     </w:p>
     <w:p>
@@ -1106,21 +905,7 @@
           <w:rFonts w:ascii="Arial" w:eastAsia="Arial" w:hAnsi="Arial" w:cs="Arial"/>
           <w:color w:val="000000"/>
         </w:rPr>
-        <w:t>La información debe presentarse de manera objetiva, presentando los datos encontrados para responder a las preguntas y objetivos planteados en el Primer Capítulo. Por eso, la mejor manera de presentar la información es relacionarla con los objetivos del Tr</w:t>
-      </w:r>
-      <w:r>
-        <w:rPr>
-          <w:rFonts w:ascii="Arial" w:eastAsia="Arial" w:hAnsi="Arial" w:cs="Arial"/>
-          <w:color w:val="000000"/>
-        </w:rPr>
-        <w:t>abajo Práctico. El alumno debe resaltar los principales puntos y guiar al lector a través de los gráficos, figuras e información que presenta. Es importante resaltar que el desarrollo debe estar en relación al tema, a las preguntas de investigación y a los</w:t>
-      </w:r>
-      <w:r>
-        <w:rPr>
-          <w:rFonts w:ascii="Arial" w:eastAsia="Arial" w:hAnsi="Arial" w:cs="Arial"/>
-          <w:color w:val="000000"/>
-        </w:rPr>
-        <w:t xml:space="preserve"> objetivos del estudio.</w:t>
+        <w:t>La información debe presentarse de manera objetiva, presentando los datos encontrados para responder a las preguntas y objetivos planteados en el Primer Capítulo. Por eso, la mejor manera de presentar la información es relacionarla con los objetivos del Trabajo Práctico. El alumno debe resaltar los principales puntos y guiar al lector a través de los gráficos, figuras e información que presenta. Es importante resaltar que el desarrollo debe estar en relación al tema, a las preguntas de investigación y a los objetivos del estudio.</w:t>
       </w:r>
     </w:p>
     <w:p>
@@ -1145,19 +930,12 @@
           <w:rFonts w:ascii="Arial" w:eastAsia="Arial" w:hAnsi="Arial" w:cs="Arial"/>
           <w:color w:val="000000"/>
         </w:rPr>
-        <w:t>En este Capítulo el alumno sólo expone los hallazgos, no emite ninguna conclusión sobre el tema; esto lo hará en el capítulo correspondiente. Aquí sólo “da cuenta”, presenta la información recogida, propone un diseño para la ejecuci</w:t>
-      </w:r>
-      <w:r>
-        <w:rPr>
-          <w:rFonts w:ascii="Arial" w:eastAsia="Arial" w:hAnsi="Arial" w:cs="Arial"/>
-          <w:color w:val="000000"/>
-        </w:rPr>
-        <w:t>ón del Plan de Desarrollo. No emite ninguna opinión personal de conclusión con respecto al objetivo o a las preguntas de investigación.</w:t>
-      </w:r>
-    </w:p>
-    <w:p>
-      <w:pPr>
-        <w:pStyle w:val="Ttulo1"/>
+        <w:t>En este Capítulo el alumno sólo expone los hallazgos, no emite ninguna conclusión sobre el tema; esto lo hará en el capítulo correspondiente. Aquí sólo “da cuenta”, presenta la información recogida, propone un diseño para la ejecución del Plan de Desarrollo. No emite ninguna opinión personal de conclusión con respecto al objetivo o a las preguntas de investigación.</w:t>
+      </w:r>
+    </w:p>
+    <w:p>
+      <w:pPr>
+        <w:pStyle w:val="Heading1"/>
         <w:ind w:firstLine="102"/>
         <w:rPr>
           <w:rFonts w:ascii="Arial" w:eastAsia="Arial" w:hAnsi="Arial" w:cs="Arial"/>
@@ -1192,14 +970,7 @@
           <w:rFonts w:ascii="Arial" w:eastAsia="Arial" w:hAnsi="Arial" w:cs="Arial"/>
           <w:color w:val="000000"/>
         </w:rPr>
-        <w:t>Este capítulo permite al alumno presentar su interpretación y explicar el sentido de los result</w:t>
-      </w:r>
-      <w:r>
-        <w:rPr>
-          <w:rFonts w:ascii="Arial" w:eastAsia="Arial" w:hAnsi="Arial" w:cs="Arial"/>
-          <w:color w:val="000000"/>
-        </w:rPr>
-        <w:t>ados encontrados en el capítulo anterior. El alumno debe examinar los hallazgos y expresar su propia opinión respecto a los mismos y determinar si los objetivos del Trabajo Práctico fueron alcanzados.</w:t>
+        <w:t>Este capítulo permite al alumno presentar su interpretación y explicar el sentido de los resultados encontrados en el capítulo anterior. El alumno debe examinar los hallazgos y expresar su propia opinión respecto a los mismos y determinar si los objetivos del Trabajo Práctico fueron alcanzados.</w:t>
       </w:r>
     </w:p>
     <w:p>
@@ -1229,7 +1000,7 @@
     </w:p>
     <w:p>
       <w:pPr>
-        <w:pStyle w:val="Ttulo1"/>
+        <w:pStyle w:val="Heading1"/>
         <w:spacing w:before="159" w:line="240" w:lineRule="auto"/>
         <w:ind w:firstLine="102"/>
         <w:rPr>
@@ -1265,14 +1036,7 @@
           <w:rFonts w:ascii="Arial" w:eastAsia="Arial" w:hAnsi="Arial" w:cs="Arial"/>
           <w:color w:val="000000"/>
         </w:rPr>
-        <w:t>Bibliografía mencionada: Se deben citar de manera normalizada todos los documentos consultados y efectivamente uti</w:t>
-      </w:r>
-      <w:r>
-        <w:rPr>
-          <w:rFonts w:ascii="Arial" w:eastAsia="Arial" w:hAnsi="Arial" w:cs="Arial"/>
-          <w:color w:val="000000"/>
-        </w:rPr>
-        <w:t>lizados para la realización del trabajo. La forma correcta de realizar las citas es incluyendo: autor (es), fecha de publicación, título, información acerca de la publicación.</w:t>
+        <w:t>Bibliografía mencionada: Se deben citar de manera normalizada todos los documentos consultados y efectivamente utilizados para la realización del trabajo. La forma correcta de realizar las citas es incluyendo: autor (es), fecha de publicación, título, información acerca de la publicación.</w:t>
       </w:r>
     </w:p>
     <w:sectPr>
@@ -1285,7 +1049,7 @@
 </file>
 
 <file path=word/endnotes.xml><?xml version="1.0" encoding="utf-8"?>
-<w:endnotes xmlns:wpc="http://schemas.microsoft.com/office/word/2010/wordprocessingCanvas" xmlns:cx="http://schemas.microsoft.com/office/drawing/2014/chartex" xmlns:cx1="http://schemas.microsoft.com/office/drawing/2015/9/8/chartex" xmlns:mc="http://schemas.openxmlformats.org/markup-compatibility/2006" xmlns:o="urn:schemas-microsoft-com:office:office" xmlns:r="http://schemas.openxmlformats.org/officeDocument/2006/relationships" xmlns:m="http://schemas.openxmlformats.org/officeDocument/2006/math" xmlns:v="urn:schemas-microsoft-com:vml" xmlns:wp14="http://schemas.microsoft.com/office/word/2010/wordprocessingDrawing" xmlns:wp="http://schemas.openxmlformats.org/drawingml/2006/wordprocessingDrawing" xmlns:w10="urn:schemas-microsoft-com:office:word" xmlns:w="http://schemas.openxmlformats.org/wordprocessingml/2006/main" xmlns:w14="http://schemas.microsoft.com/office/word/2010/wordml" xmlns:w15="http://schemas.microsoft.com/office/word/2012/wordml" xmlns:w16se="http://schemas.microsoft.com/office/word/2015/wordml/symex" xmlns:wpg="http://schemas.microsoft.com/office/word/2010/wordprocessingGroup" xmlns:wpi="http://schemas.microsoft.com/office/word/2010/wordprocessingInk" xmlns:wne="http://schemas.microsoft.com/office/word/2006/wordml" xmlns:wps="http://schemas.microsoft.com/office/word/2010/wordprocessingShape" mc:Ignorable="w14 w15 w16se wp14">
+<w:endnotes xmlns:wpc="http://schemas.microsoft.com/office/word/2010/wordprocessingCanvas" xmlns:cx="http://schemas.microsoft.com/office/drawing/2014/chartex" xmlns:cx1="http://schemas.microsoft.com/office/drawing/2015/9/8/chartex" xmlns:cx2="http://schemas.microsoft.com/office/drawing/2015/10/21/chartex" xmlns:cx3="http://schemas.microsoft.com/office/drawing/2016/5/9/chartex" xmlns:cx4="http://schemas.microsoft.com/office/drawing/2016/5/10/chartex" xmlns:cx5="http://schemas.microsoft.com/office/drawing/2016/5/11/chartex" xmlns:cx6="http://schemas.microsoft.com/office/drawing/2016/5/12/chartex" xmlns:cx7="http://schemas.microsoft.com/office/drawing/2016/5/13/chartex" xmlns:cx8="http://schemas.microsoft.com/office/drawing/2016/5/14/chartex" xmlns:mc="http://schemas.openxmlformats.org/markup-compatibility/2006" xmlns:aink="http://schemas.microsoft.com/office/drawing/2016/ink" xmlns:am3d="http://schemas.microsoft.com/office/drawing/2017/model3d" xmlns:o="urn:schemas-microsoft-com:office:office" xmlns:oel="http://schemas.microsoft.com/office/2019/extlst" xmlns:r="http://schemas.openxmlformats.org/officeDocument/2006/relationships" xmlns:m="http://schemas.openxmlformats.org/officeDocument/2006/math" xmlns:v="urn:schemas-microsoft-com:vml" xmlns:wp14="http://schemas.microsoft.com/office/word/2010/wordprocessingDrawing" xmlns:wp="http://schemas.openxmlformats.org/drawingml/2006/wordprocessingDrawing" xmlns:w10="urn:schemas-microsoft-com:office:word" xmlns:w="http://schemas.openxmlformats.org/wordprocessingml/2006/main" xmlns:w14="http://schemas.microsoft.com/office/word/2010/wordml" xmlns:w15="http://schemas.microsoft.com/office/word/2012/wordml" xmlns:w16cex="http://schemas.microsoft.com/office/word/2018/wordml/cex" xmlns:w16cid="http://schemas.microsoft.com/office/word/2016/wordml/cid" xmlns:w16="http://schemas.microsoft.com/office/word/2018/wordml" xmlns:w16sdtdh="http://schemas.microsoft.com/office/word/2020/wordml/sdtdatahash" xmlns:w16se="http://schemas.microsoft.com/office/word/2015/wordml/symex" xmlns:wpg="http://schemas.microsoft.com/office/word/2010/wordprocessingGroup" xmlns:wpi="http://schemas.microsoft.com/office/word/2010/wordprocessingInk" xmlns:wne="http://schemas.microsoft.com/office/word/2006/wordml" xmlns:wps="http://schemas.microsoft.com/office/word/2010/wordprocessingShape" mc:Ignorable="w14 w15 w16se w16cid w16 w16cex w16sdtdh wp14">
   <w:endnote w:type="separator" w:id="-1">
     <w:p>
       <w:r>
@@ -1304,7 +1068,7 @@
 </file>
 
 <file path=word/footer1.xml><?xml version="1.0" encoding="utf-8"?>
-<w:ftr xmlns:wpc="http://schemas.microsoft.com/office/word/2010/wordprocessingCanvas" xmlns:cx="http://schemas.microsoft.com/office/drawing/2014/chartex" xmlns:cx1="http://schemas.microsoft.com/office/drawing/2015/9/8/chartex" xmlns:mc="http://schemas.openxmlformats.org/markup-compatibility/2006" xmlns:o="urn:schemas-microsoft-com:office:office" xmlns:r="http://schemas.openxmlformats.org/officeDocument/2006/relationships" xmlns:m="http://schemas.openxmlformats.org/officeDocument/2006/math" xmlns:v="urn:schemas-microsoft-com:vml" xmlns:wp14="http://schemas.microsoft.com/office/word/2010/wordprocessingDrawing" xmlns:wp="http://schemas.openxmlformats.org/drawingml/2006/wordprocessingDrawing" xmlns:w10="urn:schemas-microsoft-com:office:word" xmlns:w="http://schemas.openxmlformats.org/wordprocessingml/2006/main" xmlns:w14="http://schemas.microsoft.com/office/word/2010/wordml" xmlns:w15="http://schemas.microsoft.com/office/word/2012/wordml" xmlns:w16se="http://schemas.microsoft.com/office/word/2015/wordml/symex" xmlns:wpg="http://schemas.microsoft.com/office/word/2010/wordprocessingGroup" xmlns:wpi="http://schemas.microsoft.com/office/word/2010/wordprocessingInk" xmlns:wne="http://schemas.microsoft.com/office/word/2006/wordml" xmlns:wps="http://schemas.microsoft.com/office/word/2010/wordprocessingShape" mc:Ignorable="w14 w15 w16se wp14">
+<w:ftr xmlns:wpc="http://schemas.microsoft.com/office/word/2010/wordprocessingCanvas" xmlns:cx="http://schemas.microsoft.com/office/drawing/2014/chartex" xmlns:cx1="http://schemas.microsoft.com/office/drawing/2015/9/8/chartex" xmlns:cx2="http://schemas.microsoft.com/office/drawing/2015/10/21/chartex" xmlns:cx3="http://schemas.microsoft.com/office/drawing/2016/5/9/chartex" xmlns:cx4="http://schemas.microsoft.com/office/drawing/2016/5/10/chartex" xmlns:cx5="http://schemas.microsoft.com/office/drawing/2016/5/11/chartex" xmlns:cx6="http://schemas.microsoft.com/office/drawing/2016/5/12/chartex" xmlns:cx7="http://schemas.microsoft.com/office/drawing/2016/5/13/chartex" xmlns:cx8="http://schemas.microsoft.com/office/drawing/2016/5/14/chartex" xmlns:mc="http://schemas.openxmlformats.org/markup-compatibility/2006" xmlns:aink="http://schemas.microsoft.com/office/drawing/2016/ink" xmlns:am3d="http://schemas.microsoft.com/office/drawing/2017/model3d" xmlns:o="urn:schemas-microsoft-com:office:office" xmlns:oel="http://schemas.microsoft.com/office/2019/extlst" xmlns:r="http://schemas.openxmlformats.org/officeDocument/2006/relationships" xmlns:m="http://schemas.openxmlformats.org/officeDocument/2006/math" xmlns:v="urn:schemas-microsoft-com:vml" xmlns:wp14="http://schemas.microsoft.com/office/word/2010/wordprocessingDrawing" xmlns:wp="http://schemas.openxmlformats.org/drawingml/2006/wordprocessingDrawing" xmlns:w10="urn:schemas-microsoft-com:office:word" xmlns:w="http://schemas.openxmlformats.org/wordprocessingml/2006/main" xmlns:w14="http://schemas.microsoft.com/office/word/2010/wordml" xmlns:w15="http://schemas.microsoft.com/office/word/2012/wordml" xmlns:w16cex="http://schemas.microsoft.com/office/word/2018/wordml/cex" xmlns:w16cid="http://schemas.microsoft.com/office/word/2016/wordml/cid" xmlns:w16="http://schemas.microsoft.com/office/word/2018/wordml" xmlns:w16sdtdh="http://schemas.microsoft.com/office/word/2020/wordml/sdtdatahash" xmlns:w16se="http://schemas.microsoft.com/office/word/2015/wordml/symex" xmlns:wpg="http://schemas.microsoft.com/office/word/2010/wordprocessingGroup" xmlns:wpi="http://schemas.microsoft.com/office/word/2010/wordprocessingInk" xmlns:wne="http://schemas.microsoft.com/office/word/2006/wordml" xmlns:wps="http://schemas.microsoft.com/office/word/2010/wordprocessingShape" mc:Ignorable="w14 w15 w16se w16cid w16 w16cex w16sdtdh wp14">
   <w:p>
     <w:pPr>
       <w:pBdr>
@@ -1329,7 +1093,7 @@
       <mc:AlternateContent>
         <mc:Choice Requires="wpg">
           <w:drawing>
-            <wp:anchor distT="0" distB="0" distL="114300" distR="114300" simplePos="0" relativeHeight="251661312" behindDoc="1" locked="0" layoutInCell="1" hidden="0" allowOverlap="1">
+            <wp:anchor distT="0" distB="0" distL="114300" distR="114300" simplePos="0" relativeHeight="251661312" behindDoc="1" locked="0" layoutInCell="1" hidden="0" allowOverlap="1" wp14:anchorId="5CA392F6" wp14:editId="0A49DD9C">
               <wp:simplePos x="0" y="0"/>
               <wp:positionH relativeFrom="column">
                 <wp:posOffset>2781300</wp:posOffset>
@@ -1409,7 +1173,7 @@
             </wp:anchor>
           </w:drawing>
         </mc:Choice>
-        <mc:Fallback xmlns:dgm="http://schemas.openxmlformats.org/drawingml/2006/diagram" xmlns:lc="http://schemas.openxmlformats.org/drawingml/2006/lockedCanvas" xmlns:c="http://schemas.openxmlformats.org/drawingml/2006/chart" xmlns:pic="http://schemas.openxmlformats.org/drawingml/2006/picture" xmlns:a="http://schemas.openxmlformats.org/drawingml/2006/main" xmlns:sl="http://schemas.openxmlformats.org/schemaLibrary/2006/main">
+        <mc:Fallback xmlns:sl="http://schemas.openxmlformats.org/schemaLibrary/2006/main" xmlns:a="http://schemas.openxmlformats.org/drawingml/2006/main" xmlns:pic="http://schemas.openxmlformats.org/drawingml/2006/picture" xmlns:c="http://schemas.openxmlformats.org/drawingml/2006/chart" xmlns:lc="http://schemas.openxmlformats.org/drawingml/2006/lockedCanvas" xmlns:dgm="http://schemas.openxmlformats.org/drawingml/2006/diagram">
           <w:drawing>
             <wp:anchor allowOverlap="1" behindDoc="1" distB="0" distT="0" distL="114300" distR="114300" hidden="0" layoutInCell="1" locked="0" relativeHeight="0" simplePos="0">
               <wp:simplePos x="0" y="0"/>
@@ -1458,7 +1222,7 @@
 </file>
 
 <file path=word/footnotes.xml><?xml version="1.0" encoding="utf-8"?>
-<w:footnotes xmlns:wpc="http://schemas.microsoft.com/office/word/2010/wordprocessingCanvas" xmlns:cx="http://schemas.microsoft.com/office/drawing/2014/chartex" xmlns:cx1="http://schemas.microsoft.com/office/drawing/2015/9/8/chartex" xmlns:mc="http://schemas.openxmlformats.org/markup-compatibility/2006" xmlns:o="urn:schemas-microsoft-com:office:office" xmlns:r="http://schemas.openxmlformats.org/officeDocument/2006/relationships" xmlns:m="http://schemas.openxmlformats.org/officeDocument/2006/math" xmlns:v="urn:schemas-microsoft-com:vml" xmlns:wp14="http://schemas.microsoft.com/office/word/2010/wordprocessingDrawing" xmlns:wp="http://schemas.openxmlformats.org/drawingml/2006/wordprocessingDrawing" xmlns:w10="urn:schemas-microsoft-com:office:word" xmlns:w="http://schemas.openxmlformats.org/wordprocessingml/2006/main" xmlns:w14="http://schemas.microsoft.com/office/word/2010/wordml" xmlns:w15="http://schemas.microsoft.com/office/word/2012/wordml" xmlns:w16se="http://schemas.microsoft.com/office/word/2015/wordml/symex" xmlns:wpg="http://schemas.microsoft.com/office/word/2010/wordprocessingGroup" xmlns:wpi="http://schemas.microsoft.com/office/word/2010/wordprocessingInk" xmlns:wne="http://schemas.microsoft.com/office/word/2006/wordml" xmlns:wps="http://schemas.microsoft.com/office/word/2010/wordprocessingShape" mc:Ignorable="w14 w15 w16se wp14">
+<w:footnotes xmlns:wpc="http://schemas.microsoft.com/office/word/2010/wordprocessingCanvas" xmlns:cx="http://schemas.microsoft.com/office/drawing/2014/chartex" xmlns:cx1="http://schemas.microsoft.com/office/drawing/2015/9/8/chartex" xmlns:cx2="http://schemas.microsoft.com/office/drawing/2015/10/21/chartex" xmlns:cx3="http://schemas.microsoft.com/office/drawing/2016/5/9/chartex" xmlns:cx4="http://schemas.microsoft.com/office/drawing/2016/5/10/chartex" xmlns:cx5="http://schemas.microsoft.com/office/drawing/2016/5/11/chartex" xmlns:cx6="http://schemas.microsoft.com/office/drawing/2016/5/12/chartex" xmlns:cx7="http://schemas.microsoft.com/office/drawing/2016/5/13/chartex" xmlns:cx8="http://schemas.microsoft.com/office/drawing/2016/5/14/chartex" xmlns:mc="http://schemas.openxmlformats.org/markup-compatibility/2006" xmlns:aink="http://schemas.microsoft.com/office/drawing/2016/ink" xmlns:am3d="http://schemas.microsoft.com/office/drawing/2017/model3d" xmlns:o="urn:schemas-microsoft-com:office:office" xmlns:oel="http://schemas.microsoft.com/office/2019/extlst" xmlns:r="http://schemas.openxmlformats.org/officeDocument/2006/relationships" xmlns:m="http://schemas.openxmlformats.org/officeDocument/2006/math" xmlns:v="urn:schemas-microsoft-com:vml" xmlns:wp14="http://schemas.microsoft.com/office/word/2010/wordprocessingDrawing" xmlns:wp="http://schemas.openxmlformats.org/drawingml/2006/wordprocessingDrawing" xmlns:w10="urn:schemas-microsoft-com:office:word" xmlns:w="http://schemas.openxmlformats.org/wordprocessingml/2006/main" xmlns:w14="http://schemas.microsoft.com/office/word/2010/wordml" xmlns:w15="http://schemas.microsoft.com/office/word/2012/wordml" xmlns:w16cex="http://schemas.microsoft.com/office/word/2018/wordml/cex" xmlns:w16cid="http://schemas.microsoft.com/office/word/2016/wordml/cid" xmlns:w16="http://schemas.microsoft.com/office/word/2018/wordml" xmlns:w16sdtdh="http://schemas.microsoft.com/office/word/2020/wordml/sdtdatahash" xmlns:w16se="http://schemas.microsoft.com/office/word/2015/wordml/symex" xmlns:wpg="http://schemas.microsoft.com/office/word/2010/wordprocessingGroup" xmlns:wpi="http://schemas.microsoft.com/office/word/2010/wordprocessingInk" xmlns:wne="http://schemas.microsoft.com/office/word/2006/wordml" xmlns:wps="http://schemas.microsoft.com/office/word/2010/wordprocessingShape" mc:Ignorable="w14 w15 w16se w16cid w16 w16cex w16sdtdh wp14">
   <w:footnote w:type="separator" w:id="-1">
     <w:p>
       <w:r>
@@ -1477,7 +1241,7 @@
 </file>
 
 <file path=word/header1.xml><?xml version="1.0" encoding="utf-8"?>
-<w:hdr xmlns:wpc="http://schemas.microsoft.com/office/word/2010/wordprocessingCanvas" xmlns:cx="http://schemas.microsoft.com/office/drawing/2014/chartex" xmlns:cx1="http://schemas.microsoft.com/office/drawing/2015/9/8/chartex" xmlns:mc="http://schemas.openxmlformats.org/markup-compatibility/2006" xmlns:o="urn:schemas-microsoft-com:office:office" xmlns:r="http://schemas.openxmlformats.org/officeDocument/2006/relationships" xmlns:m="http://schemas.openxmlformats.org/officeDocument/2006/math" xmlns:v="urn:schemas-microsoft-com:vml" xmlns:wp14="http://schemas.microsoft.com/office/word/2010/wordprocessingDrawing" xmlns:wp="http://schemas.openxmlformats.org/drawingml/2006/wordprocessingDrawing" xmlns:w10="urn:schemas-microsoft-com:office:word" xmlns:w="http://schemas.openxmlformats.org/wordprocessingml/2006/main" xmlns:w14="http://schemas.microsoft.com/office/word/2010/wordml" xmlns:w15="http://schemas.microsoft.com/office/word/2012/wordml" xmlns:w16se="http://schemas.microsoft.com/office/word/2015/wordml/symex" xmlns:wpg="http://schemas.microsoft.com/office/word/2010/wordprocessingGroup" xmlns:wpi="http://schemas.microsoft.com/office/word/2010/wordprocessingInk" xmlns:wne="http://schemas.microsoft.com/office/word/2006/wordml" xmlns:wps="http://schemas.microsoft.com/office/word/2010/wordprocessingShape" mc:Ignorable="w14 w15 w16se wp14">
+<w:hdr xmlns:wpc="http://schemas.microsoft.com/office/word/2010/wordprocessingCanvas" xmlns:cx="http://schemas.microsoft.com/office/drawing/2014/chartex" xmlns:cx1="http://schemas.microsoft.com/office/drawing/2015/9/8/chartex" xmlns:cx2="http://schemas.microsoft.com/office/drawing/2015/10/21/chartex" xmlns:cx3="http://schemas.microsoft.com/office/drawing/2016/5/9/chartex" xmlns:cx4="http://schemas.microsoft.com/office/drawing/2016/5/10/chartex" xmlns:cx5="http://schemas.microsoft.com/office/drawing/2016/5/11/chartex" xmlns:cx6="http://schemas.microsoft.com/office/drawing/2016/5/12/chartex" xmlns:cx7="http://schemas.microsoft.com/office/drawing/2016/5/13/chartex" xmlns:cx8="http://schemas.microsoft.com/office/drawing/2016/5/14/chartex" xmlns:mc="http://schemas.openxmlformats.org/markup-compatibility/2006" xmlns:aink="http://schemas.microsoft.com/office/drawing/2016/ink" xmlns:am3d="http://schemas.microsoft.com/office/drawing/2017/model3d" xmlns:o="urn:schemas-microsoft-com:office:office" xmlns:oel="http://schemas.microsoft.com/office/2019/extlst" xmlns:r="http://schemas.openxmlformats.org/officeDocument/2006/relationships" xmlns:m="http://schemas.openxmlformats.org/officeDocument/2006/math" xmlns:v="urn:schemas-microsoft-com:vml" xmlns:wp14="http://schemas.microsoft.com/office/word/2010/wordprocessingDrawing" xmlns:wp="http://schemas.openxmlformats.org/drawingml/2006/wordprocessingDrawing" xmlns:w10="urn:schemas-microsoft-com:office:word" xmlns:w="http://schemas.openxmlformats.org/wordprocessingml/2006/main" xmlns:w14="http://schemas.microsoft.com/office/word/2010/wordml" xmlns:w15="http://schemas.microsoft.com/office/word/2012/wordml" xmlns:w16cex="http://schemas.microsoft.com/office/word/2018/wordml/cex" xmlns:w16cid="http://schemas.microsoft.com/office/word/2016/wordml/cid" xmlns:w16="http://schemas.microsoft.com/office/word/2018/wordml" xmlns:w16sdtdh="http://schemas.microsoft.com/office/word/2020/wordml/sdtdatahash" xmlns:w16se="http://schemas.microsoft.com/office/word/2015/wordml/symex" xmlns:wpg="http://schemas.microsoft.com/office/word/2010/wordprocessingGroup" xmlns:wpi="http://schemas.microsoft.com/office/word/2010/wordprocessingInk" xmlns:wne="http://schemas.microsoft.com/office/word/2006/wordml" xmlns:wps="http://schemas.microsoft.com/office/word/2010/wordprocessingShape" mc:Ignorable="w14 w15 w16se w16cid w16 w16cex w16sdtdh wp14">
   <w:p>
     <w:pPr>
       <w:pBdr>
@@ -1501,7 +1265,7 @@
         <w:lang w:val="en-US"/>
       </w:rPr>
       <w:drawing>
-        <wp:anchor distT="0" distB="0" distL="0" distR="0" simplePos="0" relativeHeight="251658240" behindDoc="1" locked="0" layoutInCell="1" hidden="0" allowOverlap="1">
+        <wp:anchor distT="0" distB="0" distL="0" distR="0" simplePos="0" relativeHeight="251658240" behindDoc="1" locked="0" layoutInCell="1" hidden="0" allowOverlap="1" wp14:anchorId="55FDB2FD" wp14:editId="00C88847">
           <wp:simplePos x="0" y="0"/>
           <wp:positionH relativeFrom="page">
             <wp:posOffset>3769233</wp:posOffset>
@@ -1551,7 +1315,7 @@
         <w:lang w:val="en-US"/>
       </w:rPr>
       <w:drawing>
-        <wp:anchor distT="0" distB="0" distL="0" distR="0" simplePos="0" relativeHeight="251659264" behindDoc="1" locked="0" layoutInCell="1" hidden="0" allowOverlap="1">
+        <wp:anchor distT="0" distB="0" distL="0" distR="0" simplePos="0" relativeHeight="251659264" behindDoc="1" locked="0" layoutInCell="1" hidden="0" allowOverlap="1" wp14:anchorId="2820C2A4" wp14:editId="0BD7E5EC">
           <wp:simplePos x="0" y="0"/>
           <wp:positionH relativeFrom="page">
             <wp:posOffset>2484648</wp:posOffset>
@@ -1603,7 +1367,7 @@
       <mc:AlternateContent>
         <mc:Choice Requires="wpg">
           <w:drawing>
-            <wp:anchor distT="0" distB="0" distL="114300" distR="114300" simplePos="0" relativeHeight="251660288" behindDoc="1" locked="0" layoutInCell="1" hidden="0" allowOverlap="1">
+            <wp:anchor distT="0" distB="0" distL="114300" distR="114300" simplePos="0" relativeHeight="251660288" behindDoc="1" locked="0" layoutInCell="1" hidden="0" allowOverlap="1" wp14:anchorId="749C53A1" wp14:editId="2C413539">
               <wp:simplePos x="0" y="0"/>
               <wp:positionH relativeFrom="page">
                 <wp:posOffset>1057770</wp:posOffset>
@@ -1653,7 +1417,7 @@
             </wp:anchor>
           </w:drawing>
         </mc:Choice>
-        <mc:Fallback xmlns:dgm="http://schemas.openxmlformats.org/drawingml/2006/diagram" xmlns:lc="http://schemas.openxmlformats.org/drawingml/2006/lockedCanvas" xmlns:c="http://schemas.openxmlformats.org/drawingml/2006/chart" xmlns:pic="http://schemas.openxmlformats.org/drawingml/2006/picture" xmlns:a="http://schemas.openxmlformats.org/drawingml/2006/main" xmlns:sl="http://schemas.openxmlformats.org/schemaLibrary/2006/main">
+        <mc:Fallback xmlns:sl="http://schemas.openxmlformats.org/schemaLibrary/2006/main" xmlns:a="http://schemas.openxmlformats.org/drawingml/2006/main" xmlns:pic="http://schemas.openxmlformats.org/drawingml/2006/picture" xmlns:c="http://schemas.openxmlformats.org/drawingml/2006/chart" xmlns:lc="http://schemas.openxmlformats.org/drawingml/2006/lockedCanvas" xmlns:dgm="http://schemas.openxmlformats.org/drawingml/2006/diagram">
           <w:drawing>
             <wp:anchor allowOverlap="1" behindDoc="1" distB="0" distT="0" distL="114300" distR="114300" hidden="0" layoutInCell="1" locked="0" relativeHeight="0" simplePos="0">
               <wp:simplePos x="0" y="0"/>
@@ -1702,7 +1466,7 @@
 </file>
 
 <file path=word/numbering.xml><?xml version="1.0" encoding="utf-8"?>
-<w:numbering xmlns:wpc="http://schemas.microsoft.com/office/word/2010/wordprocessingCanvas" xmlns:cx="http://schemas.microsoft.com/office/drawing/2014/chartex" xmlns:cx1="http://schemas.microsoft.com/office/drawing/2015/9/8/chartex" xmlns:mc="http://schemas.openxmlformats.org/markup-compatibility/2006" xmlns:o="urn:schemas-microsoft-com:office:office" xmlns:r="http://schemas.openxmlformats.org/officeDocument/2006/relationships" xmlns:m="http://schemas.openxmlformats.org/officeDocument/2006/math" xmlns:v="urn:schemas-microsoft-com:vml" xmlns:wp14="http://schemas.microsoft.com/office/word/2010/wordprocessingDrawing" xmlns:wp="http://schemas.openxmlformats.org/drawingml/2006/wordprocessingDrawing" xmlns:w10="urn:schemas-microsoft-com:office:word" xmlns:w="http://schemas.openxmlformats.org/wordprocessingml/2006/main" xmlns:w14="http://schemas.microsoft.com/office/word/2010/wordml" xmlns:w15="http://schemas.microsoft.com/office/word/2012/wordml" xmlns:w16se="http://schemas.microsoft.com/office/word/2015/wordml/symex" xmlns:wpg="http://schemas.microsoft.com/office/word/2010/wordprocessingGroup" xmlns:wpi="http://schemas.microsoft.com/office/word/2010/wordprocessingInk" xmlns:wne="http://schemas.microsoft.com/office/word/2006/wordml" xmlns:wps="http://schemas.microsoft.com/office/word/2010/wordprocessingShape" mc:Ignorable="w14 w15 w16se wp14">
+<w:numbering xmlns:wpc="http://schemas.microsoft.com/office/word/2010/wordprocessingCanvas" xmlns:cx="http://schemas.microsoft.com/office/drawing/2014/chartex" xmlns:cx1="http://schemas.microsoft.com/office/drawing/2015/9/8/chartex" xmlns:cx2="http://schemas.microsoft.com/office/drawing/2015/10/21/chartex" xmlns:cx3="http://schemas.microsoft.com/office/drawing/2016/5/9/chartex" xmlns:cx4="http://schemas.microsoft.com/office/drawing/2016/5/10/chartex" xmlns:cx5="http://schemas.microsoft.com/office/drawing/2016/5/11/chartex" xmlns:cx6="http://schemas.microsoft.com/office/drawing/2016/5/12/chartex" xmlns:cx7="http://schemas.microsoft.com/office/drawing/2016/5/13/chartex" xmlns:cx8="http://schemas.microsoft.com/office/drawing/2016/5/14/chartex" xmlns:mc="http://schemas.openxmlformats.org/markup-compatibility/2006" xmlns:aink="http://schemas.microsoft.com/office/drawing/2016/ink" xmlns:am3d="http://schemas.microsoft.com/office/drawing/2017/model3d" xmlns:o="urn:schemas-microsoft-com:office:office" xmlns:oel="http://schemas.microsoft.com/office/2019/extlst" xmlns:r="http://schemas.openxmlformats.org/officeDocument/2006/relationships" xmlns:m="http://schemas.openxmlformats.org/officeDocument/2006/math" xmlns:v="urn:schemas-microsoft-com:vml" xmlns:wp14="http://schemas.microsoft.com/office/word/2010/wordprocessingDrawing" xmlns:wp="http://schemas.openxmlformats.org/drawingml/2006/wordprocessingDrawing" xmlns:w10="urn:schemas-microsoft-com:office:word" xmlns:w="http://schemas.openxmlformats.org/wordprocessingml/2006/main" xmlns:w14="http://schemas.microsoft.com/office/word/2010/wordml" xmlns:w15="http://schemas.microsoft.com/office/word/2012/wordml" xmlns:w16cex="http://schemas.microsoft.com/office/word/2018/wordml/cex" xmlns:w16cid="http://schemas.microsoft.com/office/word/2016/wordml/cid" xmlns:w16="http://schemas.microsoft.com/office/word/2018/wordml" xmlns:w16sdtdh="http://schemas.microsoft.com/office/word/2020/wordml/sdtdatahash" xmlns:w16se="http://schemas.microsoft.com/office/word/2015/wordml/symex" xmlns:wpg="http://schemas.microsoft.com/office/word/2010/wordprocessingGroup" xmlns:wpi="http://schemas.microsoft.com/office/word/2010/wordprocessingInk" xmlns:wne="http://schemas.microsoft.com/office/word/2006/wordml" xmlns:wps="http://schemas.microsoft.com/office/word/2010/wordprocessingShape" mc:Ignorable="w14 w15 w16se w16cid w16 w16cex w16sdtdh wp14">
   <w:abstractNum w:abstractNumId="0" w15:restartNumberingAfterBreak="0">
     <w:nsid w:val="186F026D"/>
     <w:multiLevelType w:val="multilevel"/>
@@ -2465,32 +2229,32 @@
       </w:rPr>
     </w:lvl>
   </w:abstractNum>
-  <w:num w:numId="1">
+  <w:num w:numId="1" w16cid:durableId="322663660">
     <w:abstractNumId w:val="2"/>
   </w:num>
-  <w:num w:numId="2">
+  <w:num w:numId="2" w16cid:durableId="1026371766">
     <w:abstractNumId w:val="1"/>
   </w:num>
-  <w:num w:numId="3">
+  <w:num w:numId="3" w16cid:durableId="1171144609">
     <w:abstractNumId w:val="4"/>
   </w:num>
-  <w:num w:numId="4">
+  <w:num w:numId="4" w16cid:durableId="1714503494">
     <w:abstractNumId w:val="3"/>
   </w:num>
-  <w:num w:numId="5">
+  <w:num w:numId="5" w16cid:durableId="76556896">
     <w:abstractNumId w:val="5"/>
   </w:num>
-  <w:num w:numId="6">
+  <w:num w:numId="6" w16cid:durableId="434327257">
     <w:abstractNumId w:val="6"/>
   </w:num>
-  <w:num w:numId="7">
+  <w:num w:numId="7" w16cid:durableId="2028094278">
     <w:abstractNumId w:val="0"/>
   </w:num>
 </w:numbering>
 </file>
 
 <file path=word/styles.xml><?xml version="1.0" encoding="utf-8"?>
-<w:styles xmlns:mc="http://schemas.openxmlformats.org/markup-compatibility/2006" xmlns:r="http://schemas.openxmlformats.org/officeDocument/2006/relationships" xmlns:w="http://schemas.openxmlformats.org/wordprocessingml/2006/main" xmlns:w14="http://schemas.microsoft.com/office/word/2010/wordml" xmlns:w15="http://schemas.microsoft.com/office/word/2012/wordml" xmlns:w16se="http://schemas.microsoft.com/office/word/2015/wordml/symex" mc:Ignorable="w14 w15 w16se">
+<w:styles xmlns:mc="http://schemas.openxmlformats.org/markup-compatibility/2006" xmlns:r="http://schemas.openxmlformats.org/officeDocument/2006/relationships" xmlns:w="http://schemas.openxmlformats.org/wordprocessingml/2006/main" xmlns:w14="http://schemas.microsoft.com/office/word/2010/wordml" xmlns:w15="http://schemas.microsoft.com/office/word/2012/wordml" xmlns:w16cex="http://schemas.microsoft.com/office/word/2018/wordml/cex" xmlns:w16cid="http://schemas.microsoft.com/office/word/2016/wordml/cid" xmlns:w16="http://schemas.microsoft.com/office/word/2018/wordml" xmlns:w16sdtdh="http://schemas.microsoft.com/office/word/2020/wordml/sdtdatahash" xmlns:w16se="http://schemas.microsoft.com/office/word/2015/wordml/symex" mc:Ignorable="w14 w15 w16se w16cid w16 w16cex w16sdtdh">
   <w:docDefaults>
     <w:rPrDefault>
       <w:rPr>
@@ -2506,7 +2270,7 @@
       </w:pPr>
     </w:pPrDefault>
   </w:docDefaults>
-  <w:latentStyles w:defLockedState="0" w:defUIPriority="99" w:defSemiHidden="0" w:defUnhideWhenUsed="0" w:defQFormat="0" w:count="371">
+  <w:latentStyles w:defLockedState="0" w:defUIPriority="99" w:defSemiHidden="0" w:defUnhideWhenUsed="0" w:defQFormat="0" w:count="376">
     <w:lsdException w:name="Normal" w:uiPriority="0" w:qFormat="1"/>
     <w:lsdException w:name="heading 1" w:uiPriority="9" w:qFormat="1"/>
     <w:lsdException w:name="heading 2" w:semiHidden="1" w:uiPriority="9" w:unhideWhenUsed="1" w:qFormat="1"/>
@@ -2878,13 +2642,18 @@
     <w:lsdException w:name="List Table 5 Dark Accent 6" w:uiPriority="50"/>
     <w:lsdException w:name="List Table 6 Colorful Accent 6" w:uiPriority="51"/>
     <w:lsdException w:name="List Table 7 Colorful Accent 6" w:uiPriority="52"/>
+    <w:lsdException w:name="Mention" w:semiHidden="1" w:unhideWhenUsed="1"/>
+    <w:lsdException w:name="Smart Hyperlink" w:semiHidden="1" w:unhideWhenUsed="1"/>
+    <w:lsdException w:name="Hashtag" w:semiHidden="1" w:unhideWhenUsed="1"/>
+    <w:lsdException w:name="Unresolved Mention" w:semiHidden="1" w:unhideWhenUsed="1"/>
+    <w:lsdException w:name="Smart Link" w:semiHidden="1" w:unhideWhenUsed="1"/>
   </w:latentStyles>
   <w:style w:type="paragraph" w:default="1" w:styleId="Normal">
     <w:name w:val="Normal"/>
     <w:uiPriority w:val="1"/>
     <w:qFormat/>
   </w:style>
-  <w:style w:type="paragraph" w:styleId="Ttulo1">
+  <w:style w:type="paragraph" w:styleId="Heading1">
     <w:name w:val="heading 1"/>
     <w:basedOn w:val="Normal"/>
     <w:uiPriority w:val="1"/>
@@ -2900,7 +2669,7 @@
       <w:szCs w:val="28"/>
     </w:rPr>
   </w:style>
-  <w:style w:type="paragraph" w:styleId="Ttulo2">
+  <w:style w:type="paragraph" w:styleId="Heading2">
     <w:name w:val="heading 2"/>
     <w:basedOn w:val="Normal"/>
     <w:uiPriority w:val="1"/>
@@ -2915,7 +2684,7 @@
       <w:bCs/>
     </w:rPr>
   </w:style>
-  <w:style w:type="paragraph" w:styleId="Ttulo3">
+  <w:style w:type="paragraph" w:styleId="Heading3">
     <w:name w:val="heading 3"/>
     <w:basedOn w:val="Normal"/>
     <w:next w:val="Normal"/>
@@ -2931,7 +2700,7 @@
       <w:szCs w:val="28"/>
     </w:rPr>
   </w:style>
-  <w:style w:type="paragraph" w:styleId="Ttulo4">
+  <w:style w:type="paragraph" w:styleId="Heading4">
     <w:name w:val="heading 4"/>
     <w:basedOn w:val="Normal"/>
     <w:next w:val="Normal"/>
@@ -2947,7 +2716,7 @@
       <w:szCs w:val="24"/>
     </w:rPr>
   </w:style>
-  <w:style w:type="paragraph" w:styleId="Ttulo5">
+  <w:style w:type="paragraph" w:styleId="Heading5">
     <w:name w:val="heading 5"/>
     <w:basedOn w:val="Normal"/>
     <w:next w:val="Normal"/>
@@ -2961,7 +2730,7 @@
       <w:b/>
     </w:rPr>
   </w:style>
-  <w:style w:type="paragraph" w:styleId="Ttulo6">
+  <w:style w:type="paragraph" w:styleId="Heading6">
     <w:name w:val="heading 6"/>
     <w:basedOn w:val="Normal"/>
     <w:next w:val="Normal"/>
@@ -2977,13 +2746,13 @@
       <w:szCs w:val="20"/>
     </w:rPr>
   </w:style>
-  <w:style w:type="character" w:default="1" w:styleId="Fuentedeprrafopredeter">
+  <w:style w:type="character" w:default="1" w:styleId="DefaultParagraphFont">
     <w:name w:val="Default Paragraph Font"/>
     <w:uiPriority w:val="1"/>
     <w:semiHidden/>
     <w:unhideWhenUsed/>
   </w:style>
-  <w:style w:type="table" w:default="1" w:styleId="Tablanormal">
+  <w:style w:type="table" w:default="1" w:styleId="TableNormal">
     <w:name w:val="Normal Table"/>
     <w:uiPriority w:val="99"/>
     <w:semiHidden/>
@@ -2998,14 +2767,14 @@
       </w:tblCellMar>
     </w:tblPr>
   </w:style>
-  <w:style w:type="numbering" w:default="1" w:styleId="Sinlista">
+  <w:style w:type="numbering" w:default="1" w:styleId="NoList">
     <w:name w:val="No List"/>
     <w:uiPriority w:val="99"/>
     <w:semiHidden/>
     <w:unhideWhenUsed/>
   </w:style>
-  <w:style w:type="table" w:customStyle="1" w:styleId="TableNormal">
-    <w:name w:val="Table Normal"/>
+  <w:style w:type="table" w:customStyle="1" w:styleId="TableNormal1">
+    <w:name w:val="Table Normal1"/>
     <w:tblPr>
       <w:tblCellMar>
         <w:top w:w="0" w:type="dxa"/>
@@ -3015,7 +2784,7 @@
       </w:tblCellMar>
     </w:tblPr>
   </w:style>
-  <w:style w:type="paragraph" w:styleId="Ttulo">
+  <w:style w:type="paragraph" w:styleId="Title">
     <w:name w:val="Title"/>
     <w:basedOn w:val="Normal"/>
     <w:uiPriority w:val="1"/>
@@ -3030,8 +2799,8 @@
       <w:szCs w:val="36"/>
     </w:rPr>
   </w:style>
-  <w:style w:type="table" w:customStyle="1" w:styleId="TableNormal0">
-    <w:name w:val="Table Normal"/>
+  <w:style w:type="table" w:customStyle="1" w:styleId="TableNormal2">
+    <w:name w:val="Table Normal2"/>
     <w:uiPriority w:val="2"/>
     <w:semiHidden/>
     <w:unhideWhenUsed/>
@@ -3046,7 +2815,7 @@
       </w:tblCellMar>
     </w:tblPr>
   </w:style>
-  <w:style w:type="paragraph" w:styleId="Textoindependiente">
+  <w:style w:type="paragraph" w:styleId="BodyText">
     <w:name w:val="Body Text"/>
     <w:basedOn w:val="Normal"/>
     <w:uiPriority w:val="1"/>
@@ -3056,7 +2825,7 @@
       <w:jc w:val="both"/>
     </w:pPr>
   </w:style>
-  <w:style w:type="paragraph" w:styleId="Prrafodelista">
+  <w:style w:type="paragraph" w:styleId="ListParagraph">
     <w:name w:val="List Paragraph"/>
     <w:basedOn w:val="Normal"/>
     <w:uiPriority w:val="1"/>
@@ -3071,7 +2840,7 @@
     <w:uiPriority w:val="1"/>
     <w:qFormat/>
   </w:style>
-  <w:style w:type="paragraph" w:styleId="Subttulo">
+  <w:style w:type="paragraph" w:styleId="Subtitle">
     <w:name w:val="Subtitle"/>
     <w:basedOn w:val="Normal"/>
     <w:next w:val="Normal"/>

</xml_diff>